<commit_message>
Code reorg to support the Govee Part of this is that the Govee is the first part that uses scan responses; this requires keeping track of the original "parent" advertisement along with the scan response.
</commit_message>
<xml_diff>
--- a/Adding-BT-devices-V1-Govee.docx
+++ b/Adding-BT-devices-V1-Govee.docx
@@ -1,6 +1,6 @@
 
 <file path=word/document.xml><?xml version="1.0" encoding="utf-8"?>
-<w:document xmlns:wpc="http://schemas.microsoft.com/office/word/2010/wordprocessingCanvas" xmlns:cx="http://schemas.microsoft.com/office/drawing/2014/chartex" xmlns:cx1="http://schemas.microsoft.com/office/drawing/2015/9/8/chartex" xmlns:cx2="http://schemas.microsoft.com/office/drawing/2015/10/21/chartex" xmlns:cx3="http://schemas.microsoft.com/office/drawing/2016/5/9/chartex" xmlns:cx4="http://schemas.microsoft.com/office/drawing/2016/5/10/chartex" xmlns:cx5="http://schemas.microsoft.com/office/drawing/2016/5/11/chartex" xmlns:cx6="http://schemas.microsoft.com/office/drawing/2016/5/12/chartex" xmlns:cx7="http://schemas.microsoft.com/office/drawing/2016/5/13/chartex" xmlns:cx8="http://schemas.microsoft.com/office/drawing/2016/5/14/chartex" xmlns:mc="http://schemas.openxmlformats.org/markup-compatibility/2006" xmlns:aink="http://schemas.microsoft.com/office/drawing/2016/ink" xmlns:am3d="http://schemas.microsoft.com/office/drawing/2017/model3d" xmlns:o="urn:schemas-microsoft-com:office:office" xmlns:r="http://schemas.openxmlformats.org/officeDocument/2006/relationships" xmlns:m="http://schemas.openxmlformats.org/officeDocument/2006/math" xmlns:v="urn:schemas-microsoft-com:vml" xmlns:wp14="http://schemas.microsoft.com/office/word/2010/wordprocessingDrawing" xmlns:wp="http://schemas.openxmlformats.org/drawingml/2006/wordprocessingDrawing" xmlns:w10="urn:schemas-microsoft-com:office:word" xmlns:w="http://schemas.openxmlformats.org/wordprocessingml/2006/main" xmlns:w14="http://schemas.microsoft.com/office/word/2010/wordml" xmlns:w15="http://schemas.microsoft.com/office/word/2012/wordml" xmlns:w16cex="http://schemas.microsoft.com/office/word/2018/wordml/cex" xmlns:w16cid="http://schemas.microsoft.com/office/word/2016/wordml/cid" xmlns:w16="http://schemas.microsoft.com/office/word/2018/wordml" xmlns:w16sdtdh="http://schemas.microsoft.com/office/word/2020/wordml/sdtdatahash" xmlns:w16se="http://schemas.microsoft.com/office/word/2015/wordml/symex" xmlns:wpg="http://schemas.microsoft.com/office/word/2010/wordprocessingGroup" xmlns:wpi="http://schemas.microsoft.com/office/word/2010/wordprocessingInk" xmlns:wne="http://schemas.microsoft.com/office/word/2006/wordml" xmlns:wps="http://schemas.microsoft.com/office/word/2010/wordprocessingShape" mc:Ignorable="w14 w15 w16se w16cid w16 w16cex w16sdtdh wp14">
+<w:document xmlns:wpc="http://schemas.microsoft.com/office/word/2010/wordprocessingCanvas" xmlns:cx="http://schemas.microsoft.com/office/drawing/2014/chartex" xmlns:cx1="http://schemas.microsoft.com/office/drawing/2015/9/8/chartex" xmlns:cx2="http://schemas.microsoft.com/office/drawing/2015/10/21/chartex" xmlns:cx3="http://schemas.microsoft.com/office/drawing/2016/5/9/chartex" xmlns:cx4="http://schemas.microsoft.com/office/drawing/2016/5/10/chartex" xmlns:cx5="http://schemas.microsoft.com/office/drawing/2016/5/11/chartex" xmlns:cx6="http://schemas.microsoft.com/office/drawing/2016/5/12/chartex" xmlns:cx7="http://schemas.microsoft.com/office/drawing/2016/5/13/chartex" xmlns:cx8="http://schemas.microsoft.com/office/drawing/2016/5/14/chartex" xmlns:mc="http://schemas.openxmlformats.org/markup-compatibility/2006" xmlns:aink="http://schemas.microsoft.com/office/drawing/2016/ink" xmlns:am3d="http://schemas.microsoft.com/office/drawing/2017/model3d" xmlns:o="urn:schemas-microsoft-com:office:office" xmlns:oel="http://schemas.microsoft.com/office/2019/extlst" xmlns:r="http://schemas.openxmlformats.org/officeDocument/2006/relationships" xmlns:m="http://schemas.openxmlformats.org/officeDocument/2006/math" xmlns:v="urn:schemas-microsoft-com:vml" xmlns:wp14="http://schemas.microsoft.com/office/word/2010/wordprocessingDrawing" xmlns:wp="http://schemas.openxmlformats.org/drawingml/2006/wordprocessingDrawing" xmlns:w10="urn:schemas-microsoft-com:office:word" xmlns:w="http://schemas.openxmlformats.org/wordprocessingml/2006/main" xmlns:w14="http://schemas.microsoft.com/office/word/2010/wordml" xmlns:w15="http://schemas.microsoft.com/office/word/2012/wordml" xmlns:w16cex="http://schemas.microsoft.com/office/word/2018/wordml/cex" xmlns:w16cid="http://schemas.microsoft.com/office/word/2016/wordml/cid" xmlns:w16="http://schemas.microsoft.com/office/word/2018/wordml" xmlns:w16sdtdh="http://schemas.microsoft.com/office/word/2020/wordml/sdtdatahash" xmlns:w16se="http://schemas.microsoft.com/office/word/2015/wordml/symex" xmlns:wpg="http://schemas.microsoft.com/office/word/2010/wordprocessingGroup" xmlns:wpi="http://schemas.microsoft.com/office/word/2010/wordprocessingInk" xmlns:wne="http://schemas.microsoft.com/office/word/2006/wordml" xmlns:wps="http://schemas.microsoft.com/office/word/2010/wordprocessingShape" mc:Ignorable="w14 w15 w16se w16cid w16 w16cex w16sdtdh wp14">
   <w:body>
     <w:p>
       <w:r>
@@ -43,6 +43,9 @@
     </w:p>
     <w:p>
       <w:r>
+        <w:rPr>
+          <w:noProof/>
+        </w:rPr>
         <w:drawing>
           <wp:inline distT="0" distB="0" distL="0" distR="0" wp14:anchorId="0FC2BA19" wp14:editId="04A8030A">
             <wp:extent cx="4006758" cy="2619375"/>
@@ -93,6 +96,9 @@
     </w:p>
     <w:p>
       <w:r>
+        <w:rPr>
+          <w:noProof/>
+        </w:rPr>
         <w:lastRenderedPageBreak/>
         <w:drawing>
           <wp:inline distT="0" distB="0" distL="0" distR="0" wp14:anchorId="3D9CEB3D" wp14:editId="18A572B0">
@@ -164,16 +170,32 @@
         </w:pBdr>
       </w:pPr>
       <w:r>
-        <w:t>E0:17:54:D0:74:C5</w:t>
+        <w:t>E</w:t>
+      </w:r>
+      <w:proofErr w:type="gramStart"/>
+      <w:r>
+        <w:t>0:17:54:D</w:t>
+      </w:r>
+      <w:proofErr w:type="gramEnd"/>
+      <w:r>
+        <w:t>0:74:C5</w:t>
       </w:r>
       <w:r>
         <w:tab/>
-        <w:t>10:48:24.5</w:t>
+        <w:t>19:21:22.6</w:t>
       </w:r>
       <w:r>
         <w:tab/>
-        <w:t>-38</w:t>
-      </w:r>
+        <w:t>-52</w:t>
+      </w:r>
+      <w:r>
+        <w:tab/>
+      </w:r>
+      <w:proofErr w:type="spellStart"/>
+      <w:r>
+        <w:t>IsScannable</w:t>
+      </w:r>
+      <w:proofErr w:type="spellEnd"/>
       <w:r>
         <w:tab/>
       </w:r>
@@ -215,7 +237,155 @@
         </w:pBdr>
       </w:pPr>
       <w:r>
-        <w:t xml:space="preserve">    section CompleteListOf16BitServiceUuids data=0A 18 F5 FE 88 EC</w:t>
+        <w:t xml:space="preserve">    Service UUIDs (complete): Device Information=180A, FEF5, EC88</w:t>
+      </w:r>
+    </w:p>
+    <w:p>
+      <w:pPr>
+        <w:pStyle w:val="NoSpacing"/>
+        <w:pBdr>
+          <w:top w:val="single" w:sz="4" w:space="1" w:color="auto"/>
+          <w:left w:val="single" w:sz="4" w:space="4" w:color="auto"/>
+          <w:bottom w:val="single" w:sz="4" w:space="1" w:color="auto"/>
+          <w:right w:val="single" w:sz="4" w:space="4" w:color="auto"/>
+        </w:pBdr>
+      </w:pPr>
+    </w:p>
+    <w:p>
+      <w:pPr>
+        <w:pStyle w:val="NoSpacing"/>
+        <w:pBdr>
+          <w:top w:val="single" w:sz="4" w:space="1" w:color="auto"/>
+          <w:left w:val="single" w:sz="4" w:space="4" w:color="auto"/>
+          <w:bottom w:val="single" w:sz="4" w:space="1" w:color="auto"/>
+          <w:right w:val="single" w:sz="4" w:space="4" w:color="auto"/>
+        </w:pBdr>
+      </w:pPr>
+      <w:r>
+        <w:t>E</w:t>
+      </w:r>
+      <w:proofErr w:type="gramStart"/>
+      <w:r>
+        <w:t>0:17:54:D</w:t>
+      </w:r>
+      <w:proofErr w:type="gramEnd"/>
+      <w:r>
+        <w:t>0:74:C5</w:t>
+      </w:r>
+      <w:r>
+        <w:tab/>
+        <w:t>19:21:22.6</w:t>
+      </w:r>
+      <w:r>
+        <w:tab/>
+        <w:t>-51</w:t>
+      </w:r>
+      <w:r>
+        <w:tab/>
+      </w:r>
+      <w:proofErr w:type="spellStart"/>
+      <w:r>
+        <w:t>ScanResponse</w:t>
+      </w:r>
+      <w:proofErr w:type="spellEnd"/>
+      <w:r>
+        <w:tab/>
+      </w:r>
+    </w:p>
+    <w:p>
+      <w:pPr>
+        <w:pStyle w:val="NoSpacing"/>
+        <w:pBdr>
+          <w:top w:val="single" w:sz="4" w:space="1" w:color="auto"/>
+          <w:left w:val="single" w:sz="4" w:space="4" w:color="auto"/>
+          <w:bottom w:val="single" w:sz="4" w:space="1" w:color="auto"/>
+          <w:right w:val="single" w:sz="4" w:space="4" w:color="auto"/>
+        </w:pBdr>
+      </w:pPr>
+      <w:r>
+        <w:t>(</w:t>
+      </w:r>
+      <w:proofErr w:type="gramStart"/>
+      <w:r>
+        <w:t>is</w:t>
+      </w:r>
+      <w:proofErr w:type="gramEnd"/>
+      <w:r>
+        <w:t xml:space="preserve"> EC88?): Temp=21.53 Hum=50.55% Bat=100% (junk=0) 02</w:t>
+      </w:r>
+    </w:p>
+    <w:p>
+      <w:pPr>
+        <w:pStyle w:val="NoSpacing"/>
+        <w:pBdr>
+          <w:top w:val="single" w:sz="4" w:space="1" w:color="auto"/>
+          <w:left w:val="single" w:sz="4" w:space="4" w:color="auto"/>
+          <w:bottom w:val="single" w:sz="4" w:space="1" w:color="auto"/>
+          <w:right w:val="single" w:sz="4" w:space="4" w:color="auto"/>
+        </w:pBdr>
+      </w:pPr>
+    </w:p>
+    <w:p>
+      <w:pPr>
+        <w:pStyle w:val="NoSpacing"/>
+        <w:pBdr>
+          <w:top w:val="single" w:sz="4" w:space="1" w:color="auto"/>
+          <w:left w:val="single" w:sz="4" w:space="4" w:color="auto"/>
+          <w:bottom w:val="single" w:sz="4" w:space="1" w:color="auto"/>
+          <w:right w:val="single" w:sz="4" w:space="4" w:color="auto"/>
+        </w:pBdr>
+      </w:pPr>
+      <w:r>
+        <w:t>E</w:t>
+      </w:r>
+      <w:proofErr w:type="gramStart"/>
+      <w:r>
+        <w:t>0:17:54:D</w:t>
+      </w:r>
+      <w:proofErr w:type="gramEnd"/>
+      <w:r>
+        <w:t>0:74:C5</w:t>
+      </w:r>
+      <w:r>
+        <w:tab/>
+        <w:t>19:21:14.3</w:t>
+      </w:r>
+      <w:r>
+        <w:tab/>
+        <w:t>-50</w:t>
+      </w:r>
+      <w:r>
+        <w:tab/>
+      </w:r>
+      <w:proofErr w:type="spellStart"/>
+      <w:r>
+        <w:t>ScanResponse</w:t>
+      </w:r>
+      <w:proofErr w:type="spellEnd"/>
+      <w:r>
+        <w:tab/>
+      </w:r>
+    </w:p>
+    <w:p>
+      <w:pPr>
+        <w:pStyle w:val="NoSpacing"/>
+        <w:pBdr>
+          <w:top w:val="single" w:sz="4" w:space="1" w:color="auto"/>
+          <w:left w:val="single" w:sz="4" w:space="4" w:color="auto"/>
+          <w:bottom w:val="single" w:sz="4" w:space="1" w:color="auto"/>
+          <w:right w:val="single" w:sz="4" w:space="4" w:color="auto"/>
+        </w:pBdr>
+      </w:pPr>
+      <w:r>
+        <w:t>(</w:t>
+      </w:r>
+      <w:proofErr w:type="gramStart"/>
+      <w:r>
+        <w:t>was</w:t>
+      </w:r>
+      <w:proofErr w:type="gramEnd"/>
+      <w:r>
+        <w:t xml:space="preserve"> apple): Pre=5378 Str=INTELLI_ROCKS_HWP Post=74 C5 74 C2</w:t>
       </w:r>
     </w:p>
     <w:p/>
@@ -229,113 +399,69 @@
     </w:p>
     <w:p>
       <w:r>
-        <w:t xml:space="preserve">From the advertisement, we can conclude that it’s not spitting out data in the advertisement. Instead, we’ll need to </w:t>
-      </w:r>
-      <w:r>
-        <w:t xml:space="preserve">connect to </w:t>
-      </w:r>
-      <w:r>
-        <w:t xml:space="preserve">the device. </w:t>
-      </w:r>
-      <w:r>
-        <w:t xml:space="preserve">The device isn’t directly pairable. </w:t>
-      </w:r>
-    </w:p>
-    <w:p>
-      <w:r>
-        <w:drawing>
-          <wp:inline distT="0" distB="0" distL="0" distR="0" wp14:anchorId="5D2E31A3" wp14:editId="46503C6D">
-            <wp:extent cx="5943600" cy="3885565"/>
-            <wp:effectExtent l="0" t="0" r="0" b="635"/>
-            <wp:docPr id="6" name="Picture 6" descr="Graphical user interface, application, Word&#10;&#10;Description automatically generated"/>
-            <wp:cNvGraphicFramePr>
-              <a:graphicFrameLocks xmlns:a="http://schemas.openxmlformats.org/drawingml/2006/main" noChangeAspect="1"/>
-            </wp:cNvGraphicFramePr>
-            <a:graphic xmlns:a="http://schemas.openxmlformats.org/drawingml/2006/main">
-              <a:graphicData uri="http://schemas.openxmlformats.org/drawingml/2006/picture">
-                <pic:pic xmlns:pic="http://schemas.openxmlformats.org/drawingml/2006/picture">
-                  <pic:nvPicPr>
-                    <pic:cNvPr id="6" name="Picture 6" descr="Graphical user interface, application, Word&#10;&#10;Description automatically generated"/>
-                    <pic:cNvPicPr/>
-                  </pic:nvPicPr>
-                  <pic:blipFill>
-                    <a:blip r:embed="rId6"/>
-                    <a:stretch>
-                      <a:fillRect/>
-                    </a:stretch>
-                  </pic:blipFill>
-                  <pic:spPr>
-                    <a:xfrm>
-                      <a:off x="0" y="0"/>
-                      <a:ext cx="5943600" cy="3885565"/>
-                    </a:xfrm>
-                    <a:prstGeom prst="rect">
-                      <a:avLst/>
-                    </a:prstGeom>
-                  </pic:spPr>
-                </pic:pic>
-              </a:graphicData>
-            </a:graphic>
-          </wp:inline>
-        </w:drawing>
-      </w:r>
-    </w:p>
-    <w:p>
-      <w:r>
-        <w:t xml:space="preserve">Eventually the </w:t>
+        <w:t xml:space="preserve">From the advertisement, we can conclude that it’s not spitting out data in the advertisement. </w:t>
+      </w:r>
+      <w:r>
+        <w:t>In theory we can get data by connecting to the device and then poking at service EC88. But the “</w:t>
       </w:r>
       <w:proofErr w:type="spellStart"/>
       <w:r>
+        <w:t>IsScannable</w:t>
+      </w:r>
+      <w:proofErr w:type="spellEnd"/>
+      <w:r>
+        <w:t xml:space="preserve">” means that the device will give us more data if we ask; this is turned on automatically by the Bluetooth Device Controller. We get scan responses of two types, each with a manufacturer type. Either the </w:t>
+      </w:r>
+      <w:r>
+        <w:lastRenderedPageBreak/>
+        <w:t xml:space="preserve">manufacturer claims to be an Apple device (apparently this is required for </w:t>
+      </w:r>
+      <w:proofErr w:type="gramStart"/>
+      <w:r>
+        <w:t>some kind of Apple</w:t>
+      </w:r>
+      <w:proofErr w:type="gramEnd"/>
+      <w:r>
+        <w:t xml:space="preserve"> interfacing), or manufacturer 0xEC88, which isn’t actually assigned.</w:t>
+      </w:r>
+    </w:p>
+    <w:p>
+      <w:r>
+        <w:t xml:space="preserve">The Bluetooth Device Controller needed to be extensively modified to support the </w:t>
+      </w:r>
+      <w:proofErr w:type="spellStart"/>
+      <w:r>
         <w:t>Govee</w:t>
       </w:r>
       <w:proofErr w:type="spellEnd"/>
       <w:r>
-        <w:t xml:space="preserve"> will show up as a device</w:t>
-      </w:r>
-      <w:r>
-        <w:t>; select it and wait for the app to query the device for all of the device’s data. There’s a surprising number of services exposed considering that it’s just spiting out a couple of data point.</w:t>
-      </w:r>
-    </w:p>
-    <w:p>
-      <w:r>
-        <w:drawing>
-          <wp:inline distT="0" distB="0" distL="0" distR="0" wp14:anchorId="598F1130" wp14:editId="166596BE">
-            <wp:extent cx="5943600" cy="3790950"/>
-            <wp:effectExtent l="0" t="0" r="0" b="0"/>
-            <wp:docPr id="8" name="Picture 8" descr="Graphical user interface, table&#10;&#10;Description automatically generated with medium confidence"/>
-            <wp:cNvGraphicFramePr>
-              <a:graphicFrameLocks xmlns:a="http://schemas.openxmlformats.org/drawingml/2006/main" noChangeAspect="1"/>
-            </wp:cNvGraphicFramePr>
-            <a:graphic xmlns:a="http://schemas.openxmlformats.org/drawingml/2006/main">
-              <a:graphicData uri="http://schemas.openxmlformats.org/drawingml/2006/picture">
-                <pic:pic xmlns:pic="http://schemas.openxmlformats.org/drawingml/2006/picture">
-                  <pic:nvPicPr>
-                    <pic:cNvPr id="8" name="Picture 8" descr="Graphical user interface, table&#10;&#10;Description automatically generated with medium confidence"/>
-                    <pic:cNvPicPr/>
-                  </pic:nvPicPr>
-                  <pic:blipFill>
-                    <a:blip r:embed="rId7"/>
-                    <a:stretch>
-                      <a:fillRect/>
-                    </a:stretch>
-                  </pic:blipFill>
-                  <pic:spPr>
-                    <a:xfrm>
-                      <a:off x="0" y="0"/>
-                      <a:ext cx="5943600" cy="3790950"/>
-                    </a:xfrm>
-                    <a:prstGeom prst="rect">
-                      <a:avLst/>
-                    </a:prstGeom>
-                  </pic:spPr>
-                </pic:pic>
-              </a:graphicData>
-            </a:graphic>
-          </wp:inline>
-        </w:drawing>
-      </w:r>
-    </w:p>
-    <w:p/>
+        <w:t xml:space="preserve">. Among other things, the starting </w:t>
+      </w:r>
+      <w:proofErr w:type="spellStart"/>
+      <w:r>
+        <w:t>Govee</w:t>
+      </w:r>
+      <w:proofErr w:type="spellEnd"/>
+      <w:r>
+        <w:t xml:space="preserve"> advertisement isn’t </w:t>
+      </w:r>
+      <w:proofErr w:type="gramStart"/>
+      <w:r>
+        <w:t>actually marked</w:t>
+      </w:r>
+      <w:proofErr w:type="gramEnd"/>
+      <w:r>
+        <w:t xml:space="preserve"> as </w:t>
+      </w:r>
+      <w:proofErr w:type="spellStart"/>
+      <w:r>
+        <w:t>Govee</w:t>
+      </w:r>
+      <w:proofErr w:type="spellEnd"/>
+      <w:r>
+        <w:t>, and the scan response doesn’t have any identifying information, either. Instead we know what the type is based on the name and the bogus manufacturer id.</w:t>
+      </w:r>
+    </w:p>
     <w:sectPr>
       <w:pgSz w:w="12240" w:h="15840"/>
       <w:pgMar w:top="1440" w:right="1440" w:bottom="1440" w:left="1440" w:header="720" w:footer="720" w:gutter="0"/>

</xml_diff>

<commit_message>
Scan, not search Data grid has correct name Skip columns that aren't really present Menu switches back and forth more correctly. Adding doc for manual testing Can clear the display (but often won't)
</commit_message>
<xml_diff>
--- a/Adding-BT-devices-V1-Govee.docx
+++ b/Adding-BT-devices-V1-Govee.docx
@@ -17,15 +17,7 @@
     </w:p>
     <w:p>
       <w:r>
-        <w:t xml:space="preserve">In this example, the device I’m adding is a </w:t>
-      </w:r>
-      <w:proofErr w:type="spellStart"/>
-      <w:r>
-        <w:t>Govee</w:t>
-      </w:r>
-      <w:proofErr w:type="spellEnd"/>
-      <w:r>
-        <w:t xml:space="preserve"> Smart Thermo-Hygrometer – that means it measures temperature and humidity. Mine is model H5074 (but be warned: these sensors tend to come and go in the marketplace)</w:t>
+        <w:t>In this example, the device I’m adding is a Govee Smart Thermo-Hygrometer – that means it measures temperature and humidity. Mine is model H5074 (but be warned: these sensors tend to come and go in the marketplace)</w:t>
       </w:r>
     </w:p>
     <w:p>
@@ -139,23 +131,7 @@
     </w:p>
     <w:p>
       <w:r>
-        <w:t xml:space="preserve">The </w:t>
-      </w:r>
-      <w:proofErr w:type="spellStart"/>
-      <w:r>
-        <w:t>Govee</w:t>
-      </w:r>
-      <w:proofErr w:type="spellEnd"/>
-      <w:r>
-        <w:t xml:space="preserve"> sensor will show up; click “Full details” to get as much information as you can from the device. In the </w:t>
-      </w:r>
-      <w:proofErr w:type="spellStart"/>
-      <w:r>
-        <w:t>Govee</w:t>
-      </w:r>
-      <w:proofErr w:type="spellEnd"/>
-      <w:r>
-        <w:t xml:space="preserve"> case, it’s not much, but we do see the name and the Bluetooth address. From one specific output:</w:t>
+        <w:t>The Govee sensor will show up; click “Full details” to get as much information as you can from the device. In the Govee case, it’s not much, but we do see the name and the Bluetooth address. From one specific output:</w:t>
       </w:r>
     </w:p>
     <w:p/>
@@ -427,23 +403,7 @@
     </w:p>
     <w:p>
       <w:r>
-        <w:t xml:space="preserve">The Bluetooth Device Controller needed to be extensively modified to support the </w:t>
-      </w:r>
-      <w:proofErr w:type="spellStart"/>
-      <w:r>
-        <w:t>Govee</w:t>
-      </w:r>
-      <w:proofErr w:type="spellEnd"/>
-      <w:r>
-        <w:t xml:space="preserve">. Among other things, the starting </w:t>
-      </w:r>
-      <w:proofErr w:type="spellStart"/>
-      <w:r>
-        <w:t>Govee</w:t>
-      </w:r>
-      <w:proofErr w:type="spellEnd"/>
-      <w:r>
-        <w:t xml:space="preserve"> advertisement isn’t </w:t>
+        <w:t xml:space="preserve">The Bluetooth Device Controller needed to be extensively modified to support the Govee. Among other things, the starting Govee advertisement isn’t </w:t>
       </w:r>
       <w:proofErr w:type="gramStart"/>
       <w:r>
@@ -451,17 +411,169 @@
       </w:r>
       <w:proofErr w:type="gramEnd"/>
       <w:r>
-        <w:t xml:space="preserve"> as </w:t>
-      </w:r>
-      <w:proofErr w:type="spellStart"/>
-      <w:r>
-        <w:t>Govee</w:t>
-      </w:r>
-      <w:proofErr w:type="spellEnd"/>
-      <w:r>
-        <w:t>, and the scan response doesn’t have any identifying information, either. Instead we know what the type is based on the name and the bogus manufacturer id.</w:t>
-      </w:r>
-    </w:p>
+        <w:t xml:space="preserve"> as Govee, and the scan response doesn’t have any identifying information, either. </w:t>
+      </w:r>
+      <w:proofErr w:type="gramStart"/>
+      <w:r>
+        <w:t>Instead</w:t>
+      </w:r>
+      <w:proofErr w:type="gramEnd"/>
+      <w:r>
+        <w:t xml:space="preserve"> we know what the type is based on the name and the bogus manufacturer id.</w:t>
+      </w:r>
+    </w:p>
+    <w:p>
+      <w:r>
+        <w:t xml:space="preserve">Now that we’ve updated the code enough to show the advertisements, it’s time to make a </w:t>
+      </w:r>
+      <w:r>
+        <w:t>specialty</w:t>
+      </w:r>
+      <w:r>
+        <w:t xml:space="preserve"> page. The Govee is most </w:t>
+      </w:r>
+      <w:proofErr w:type="gramStart"/>
+      <w:r>
+        <w:t>similar to</w:t>
+      </w:r>
+      <w:proofErr w:type="gramEnd"/>
+      <w:r>
+        <w:t xml:space="preserve"> the Ruvvi Tag, so we will use that as our baseline. For this project, we’re just going to copy the code; I’ve got a bunch more sensors, though, and at the end there will be one nice generic Sensor page that can read in a bunch of different data types.</w:t>
+      </w:r>
+    </w:p>
+    <w:p>
+      <w:r>
+        <w:t xml:space="preserve">Make a new Govee class using a copy of the </w:t>
+      </w:r>
+      <w:proofErr w:type="spellStart"/>
+      <w:r>
+        <w:t>Ruuvi</w:t>
+      </w:r>
+      <w:proofErr w:type="spellEnd"/>
+      <w:r>
+        <w:t xml:space="preserve"> class. Update as needed </w:t>
+      </w:r>
+      <w:r>
+        <w:rPr>
+          <mc:AlternateContent>
+            <mc:Choice Requires="w16se"/>
+            <mc:Fallback>
+              <w:rFonts w:ascii="Segoe UI Emoji" w:eastAsia="Segoe UI Emoji" w:hAnsi="Segoe UI Emoji" w:cs="Segoe UI Emoji"/>
+            </mc:Fallback>
+          </mc:AlternateContent>
+        </w:rPr>
+        <mc:AlternateContent>
+          <mc:Choice Requires="w16se">
+            <w16se:symEx w16se:font="Segoe UI Emoji" w16se:char="1F60A"/>
+          </mc:Choice>
+          <mc:Fallback>
+            <w:t>😊</w:t>
+          </mc:Fallback>
+        </mc:AlternateContent>
+      </w:r>
+      <w:r>
+        <w:t>, and I updated the ‘</w:t>
+      </w:r>
+      <w:proofErr w:type="spellStart"/>
+      <w:r>
+        <w:t>ParseManufacturerData</w:t>
+      </w:r>
+      <w:proofErr w:type="spellEnd"/>
+      <w:r>
+        <w:t xml:space="preserve">’ to use the new </w:t>
+      </w:r>
+      <w:proofErr w:type="spellStart"/>
+      <w:r>
+        <w:t>Govee.Parse</w:t>
+      </w:r>
+      <w:proofErr w:type="spellEnd"/>
+      <w:r>
+        <w:t xml:space="preserve"> method.</w:t>
+      </w:r>
+    </w:p>
+    <w:p>
+      <w:r>
+        <w:t xml:space="preserve">For the graphics, I’m updating the </w:t>
+      </w:r>
+      <w:proofErr w:type="spellStart"/>
+      <w:r>
+        <w:t>RuuviTag</w:t>
+      </w:r>
+      <w:proofErr w:type="spellEnd"/>
+      <w:r>
+        <w:t xml:space="preserve"> graphics page. This includes adding a new </w:t>
+      </w:r>
+      <w:proofErr w:type="spellStart"/>
+      <w:r>
+        <w:t>UpdatedGoveeAdvertisement</w:t>
+      </w:r>
+      <w:proofErr w:type="spellEnd"/>
+      <w:r>
+        <w:t xml:space="preserve"> in </w:t>
+      </w:r>
+      <w:proofErr w:type="spellStart"/>
+      <w:r>
+        <w:t>DeviceInformationWrapper</w:t>
+      </w:r>
+      <w:proofErr w:type="spellEnd"/>
+      <w:r>
+        <w:t xml:space="preserve"> that mimics the </w:t>
+      </w:r>
+      <w:proofErr w:type="spellStart"/>
+      <w:r>
+        <w:t>Updated</w:t>
+      </w:r>
+      <w:r>
+        <w:t>Ruuvi</w:t>
+      </w:r>
+      <w:r>
+        <w:t>Advertisement</w:t>
+      </w:r>
+      <w:proofErr w:type="spellEnd"/>
+    </w:p>
+    <w:p>
+      <w:r>
+        <w:t>Note the horrible way that the wrapper</w:t>
+      </w:r>
+      <w:proofErr w:type="gramStart"/>
+      <w:r>
+        <w:t>?.</w:t>
+      </w:r>
+      <w:proofErr w:type="spellStart"/>
+      <w:r>
+        <w:t>BleAdvert.Event</w:t>
+      </w:r>
+      <w:proofErr w:type="spellEnd"/>
+      <w:proofErr w:type="gramEnd"/>
+      <w:r>
+        <w:t>(</w:t>
+      </w:r>
+      <w:proofErr w:type="spellStart"/>
+      <w:r>
+        <w:t>ruuvi.Data</w:t>
+      </w:r>
+      <w:proofErr w:type="spellEnd"/>
+      <w:r>
+        <w:t xml:space="preserve">) gets called from the </w:t>
+      </w:r>
+      <w:proofErr w:type="spellStart"/>
+      <w:r>
+        <w:t>CustomizeWrapperFromAdvertisement</w:t>
+      </w:r>
+      <w:proofErr w:type="spellEnd"/>
+      <w:r>
+        <w:t xml:space="preserve"> in </w:t>
+      </w:r>
+      <w:proofErr w:type="spellStart"/>
+      <w:r>
+        <w:t>BleAdvertisementFormat.cs</w:t>
+      </w:r>
+      <w:proofErr w:type="spellEnd"/>
+      <w:r>
+        <w:t>.</w:t>
+      </w:r>
+    </w:p>
+    <w:p/>
     <w:sectPr>
       <w:pgSz w:w="12240" w:h="15840"/>
       <w:pgMar w:top="1440" w:right="1440" w:bottom="1440" w:left="1440" w:header="720" w:footer="720" w:gutter="0"/>

</xml_diff>

<commit_message>
Govee is fully supported! Woot!
</commit_message>
<xml_diff>
--- a/Adding-BT-devices-V1-Govee.docx
+++ b/Adding-BT-devices-V1-Govee.docx
@@ -3,6 +3,9 @@
 <w:document xmlns:wpc="http://schemas.microsoft.com/office/word/2010/wordprocessingCanvas" xmlns:cx="http://schemas.microsoft.com/office/drawing/2014/chartex" xmlns:cx1="http://schemas.microsoft.com/office/drawing/2015/9/8/chartex" xmlns:cx2="http://schemas.microsoft.com/office/drawing/2015/10/21/chartex" xmlns:cx3="http://schemas.microsoft.com/office/drawing/2016/5/9/chartex" xmlns:cx4="http://schemas.microsoft.com/office/drawing/2016/5/10/chartex" xmlns:cx5="http://schemas.microsoft.com/office/drawing/2016/5/11/chartex" xmlns:cx6="http://schemas.microsoft.com/office/drawing/2016/5/12/chartex" xmlns:cx7="http://schemas.microsoft.com/office/drawing/2016/5/13/chartex" xmlns:cx8="http://schemas.microsoft.com/office/drawing/2016/5/14/chartex" xmlns:mc="http://schemas.openxmlformats.org/markup-compatibility/2006" xmlns:aink="http://schemas.microsoft.com/office/drawing/2016/ink" xmlns:am3d="http://schemas.microsoft.com/office/drawing/2017/model3d" xmlns:o="urn:schemas-microsoft-com:office:office" xmlns:oel="http://schemas.microsoft.com/office/2019/extlst" xmlns:r="http://schemas.openxmlformats.org/officeDocument/2006/relationships" xmlns:m="http://schemas.openxmlformats.org/officeDocument/2006/math" xmlns:v="urn:schemas-microsoft-com:vml" xmlns:wp14="http://schemas.microsoft.com/office/word/2010/wordprocessingDrawing" xmlns:wp="http://schemas.openxmlformats.org/drawingml/2006/wordprocessingDrawing" xmlns:w10="urn:schemas-microsoft-com:office:word" xmlns:w="http://schemas.openxmlformats.org/wordprocessingml/2006/main" xmlns:w14="http://schemas.microsoft.com/office/word/2010/wordml" xmlns:w15="http://schemas.microsoft.com/office/word/2012/wordml" xmlns:w16cex="http://schemas.microsoft.com/office/word/2018/wordml/cex" xmlns:w16cid="http://schemas.microsoft.com/office/word/2016/wordml/cid" xmlns:w16="http://schemas.microsoft.com/office/word/2018/wordml" xmlns:w16sdtdh="http://schemas.microsoft.com/office/word/2020/wordml/sdtdatahash" xmlns:w16se="http://schemas.microsoft.com/office/word/2015/wordml/symex" xmlns:wpg="http://schemas.microsoft.com/office/word/2010/wordprocessingGroup" xmlns:wpi="http://schemas.microsoft.com/office/word/2010/wordprocessingInk" xmlns:wne="http://schemas.microsoft.com/office/word/2006/wordml" xmlns:wps="http://schemas.microsoft.com/office/word/2010/wordprocessingShape" mc:Ignorable="w14 w15 w16se w16cid w16 w16cex w16sdtdh wp14">
   <w:body>
     <w:p>
+      <w:pPr>
+        <w:pStyle w:val="Heading1"/>
+      </w:pPr>
       <w:r>
         <w:t xml:space="preserve">Supporting a new device with the Bluetooth </w:t>
       </w:r>
@@ -11,6 +14,9 @@
       </w:r>
     </w:p>
     <w:p>
+      <w:pPr>
+        <w:pStyle w:val="Heading2"/>
+      </w:pPr>
       <w:r>
         <w:t>All About the Device</w:t>
       </w:r>
@@ -21,6 +27,9 @@
       </w:r>
     </w:p>
     <w:p>
+      <w:pPr>
+        <w:pStyle w:val="Heading3"/>
+      </w:pPr>
       <w:r>
         <w:t xml:space="preserve">Step 1: Power on and </w:t>
       </w:r>
@@ -54,7 +63,7 @@
                     <pic:cNvPicPr/>
                   </pic:nvPicPr>
                   <pic:blipFill>
-                    <a:blip r:embed="rId4"/>
+                    <a:blip r:embed="rId5"/>
                     <a:stretch>
                       <a:fillRect/>
                     </a:stretch>
@@ -108,7 +117,7 @@
                     <pic:cNvPicPr/>
                   </pic:nvPicPr>
                   <pic:blipFill>
-                    <a:blip r:embed="rId5"/>
+                    <a:blip r:embed="rId6"/>
                     <a:stretch>
                       <a:fillRect/>
                     </a:stretch>
@@ -573,6 +582,255 @@
         <w:t>.</w:t>
       </w:r>
     </w:p>
+    <w:p>
+      <w:r>
+        <w:t>(</w:t>
+      </w:r>
+      <w:proofErr w:type="gramStart"/>
+      <w:r>
+        <w:t>lots</w:t>
+      </w:r>
+      <w:proofErr w:type="gramEnd"/>
+      <w:r>
+        <w:t xml:space="preserve"> of code changes later)</w:t>
+      </w:r>
+    </w:p>
+    <w:p>
+      <w:r>
+        <w:t>And hurrah, it’s all done!</w:t>
+      </w:r>
+    </w:p>
+    <w:p>
+      <w:pPr>
+        <w:pStyle w:val="Heading3"/>
+      </w:pPr>
+      <w:r>
+        <w:t>Help Files</w:t>
+      </w:r>
+    </w:p>
+    <w:p>
+      <w:r>
+        <w:t>To make the help files you will need to gather some data, make some files, and edit other files</w:t>
+      </w:r>
+    </w:p>
+    <w:p>
+      <w:r>
+        <w:t>The data you need include</w:t>
+      </w:r>
+    </w:p>
+    <w:p>
+      <w:r>
+        <w:t xml:space="preserve">The canonical name for the device. This is usually done by combining a short version of the manufacturer name and the device name or model number. In this case, it will be </w:t>
+      </w:r>
+      <w:r>
+        <w:rPr>
+          <w:b/>
+          <w:bCs/>
+        </w:rPr>
+        <w:t>Govee_</w:t>
+      </w:r>
+      <w:r>
+        <w:rPr>
+          <w:b/>
+          <w:bCs/>
+        </w:rPr>
+        <w:t>H</w:t>
+      </w:r>
+      <w:r>
+        <w:rPr>
+          <w:b/>
+          <w:bCs/>
+        </w:rPr>
+        <w:t>5074</w:t>
+      </w:r>
+      <w:r>
+        <w:t>.</w:t>
+      </w:r>
+    </w:p>
+    <w:p>
+      <w:r>
+        <w:t xml:space="preserve">The web site for the device and the manufacturer, plus any web sites on e.g., </w:t>
+      </w:r>
+      <w:proofErr w:type="spellStart"/>
+      <w:r>
+        <w:t>Github</w:t>
+      </w:r>
+      <w:proofErr w:type="spellEnd"/>
+      <w:r>
+        <w:t xml:space="preserve"> </w:t>
+      </w:r>
+    </w:p>
+    <w:p>
+      <w:r>
+        <w:t>Create Assets/</w:t>
+      </w:r>
+      <w:proofErr w:type="spellStart"/>
+      <w:r>
+        <w:t>HelpFiles</w:t>
+      </w:r>
+      <w:proofErr w:type="spellEnd"/>
+      <w:r>
+        <w:t>/Device_</w:t>
+      </w:r>
+      <w:r>
+        <w:rPr>
+          <w:b/>
+          <w:bCs/>
+        </w:rPr>
+        <w:t>&lt;</w:t>
+      </w:r>
+      <w:r>
+        <w:rPr>
+          <w:b/>
+          <w:bCs/>
+        </w:rPr>
+        <w:t>name&gt;</w:t>
+      </w:r>
+      <w:r>
+        <w:t>.</w:t>
+      </w:r>
+      <w:proofErr w:type="gramStart"/>
+      <w:r>
+        <w:t>md .</w:t>
+      </w:r>
+      <w:proofErr w:type="gramEnd"/>
+      <w:r>
+        <w:t xml:space="preserve"> It’s often best to copy from an existing device.</w:t>
+      </w:r>
+    </w:p>
+    <w:p>
+      <w:r>
+        <w:t>Find</w:t>
+      </w:r>
+      <w:r>
+        <w:t>, clean up</w:t>
+      </w:r>
+      <w:r>
+        <w:t xml:space="preserve"> and </w:t>
+      </w:r>
+      <w:r>
+        <w:t>resize</w:t>
+      </w:r>
+      <w:r>
+        <w:t xml:space="preserve"> Assets/</w:t>
+      </w:r>
+      <w:proofErr w:type="spellStart"/>
+      <w:r>
+        <w:t>DevicePictures</w:t>
+      </w:r>
+      <w:proofErr w:type="spellEnd"/>
+      <w:r>
+        <w:t>/</w:t>
+      </w:r>
+      <w:r>
+        <w:rPr>
+          <w:b/>
+          <w:bCs/>
+        </w:rPr>
+        <w:t>&lt;name&gt;</w:t>
+      </w:r>
+      <w:r>
+        <w:t>-175.png</w:t>
+      </w:r>
+      <w:r>
+        <w:t>. This is a 175x175 PNG file for the device. Often you can grab one from the manufacturer’s website.</w:t>
+      </w:r>
+      <w:r>
+        <w:t xml:space="preserve"> Also make a -350 PNG file which will be 350x350.</w:t>
+      </w:r>
+    </w:p>
+    <w:p>
+      <w:r>
+        <w:t>Create a Screenshot image of the device in action</w:t>
+      </w:r>
+      <w:r>
+        <w:t xml:space="preserve"> as Assets/</w:t>
+      </w:r>
+      <w:proofErr w:type="spellStart"/>
+      <w:r>
+        <w:t>ScreenShots</w:t>
+      </w:r>
+      <w:proofErr w:type="spellEnd"/>
+      <w:r>
+        <w:t>/Device_</w:t>
+      </w:r>
+      <w:r>
+        <w:rPr>
+          <w:b/>
+          <w:bCs/>
+        </w:rPr>
+        <w:t>&lt;name&gt;</w:t>
+      </w:r>
+      <w:r>
+        <w:t>.</w:t>
+      </w:r>
+      <w:proofErr w:type="spellStart"/>
+      <w:r>
+        <w:t>png</w:t>
+      </w:r>
+      <w:proofErr w:type="spellEnd"/>
+    </w:p>
+    <w:p>
+      <w:r>
+        <w:t>You will need to add the new files (the .md help file and the two .</w:t>
+      </w:r>
+      <w:proofErr w:type="spellStart"/>
+      <w:r>
+        <w:t>png</w:t>
+      </w:r>
+      <w:proofErr w:type="spellEnd"/>
+      <w:r>
+        <w:t xml:space="preserve"> image files) to the project. Be sure to mark them as “copy if needed”.</w:t>
+      </w:r>
+    </w:p>
+    <w:p>
+      <w:r>
+        <w:t xml:space="preserve">Update the </w:t>
+      </w:r>
+      <w:r>
+        <w:rPr>
+          <w:b/>
+          <w:bCs/>
+        </w:rPr>
+        <w:t>Help.md</w:t>
+      </w:r>
+      <w:r>
+        <w:t xml:space="preserve"> file and add the new device into the list of devices</w:t>
+      </w:r>
+      <w:r>
+        <w:t>. Note that the lists are organized and in alphabetical order.</w:t>
+      </w:r>
+    </w:p>
+    <w:p>
+      <w:r>
+        <w:lastRenderedPageBreak/>
+        <w:t xml:space="preserve">Update the </w:t>
+      </w:r>
+      <w:r>
+        <w:rPr>
+          <w:b/>
+          <w:bCs/>
+        </w:rPr>
+        <w:t>Welcome.md</w:t>
+      </w:r>
+      <w:r>
+        <w:t xml:space="preserve"> file and add the new device. Note that the lists are organized and in alphabetical order.</w:t>
+      </w:r>
+    </w:p>
+    <w:p>
+      <w:pPr>
+        <w:pStyle w:val="Heading2"/>
+      </w:pPr>
+      <w:r>
+        <w:t>Adding the TUYA PT216 Smart Thermo-Hygrometer</w:t>
+      </w:r>
+    </w:p>
+    <w:p>
+      <w:r>
+        <w:t>Nope, too complex.</w:t>
+      </w:r>
+    </w:p>
+    <w:p/>
     <w:p/>
     <w:sectPr>
       <w:pgSz w:w="12240" w:h="15840"/>
@@ -582,6 +840,103 @@
     </w:sectPr>
   </w:body>
 </w:document>
+</file>
+
+<file path=word/numbering.xml><?xml version="1.0" encoding="utf-8"?>
+<w:numbering xmlns:wpc="http://schemas.microsoft.com/office/word/2010/wordprocessingCanvas" xmlns:cx="http://schemas.microsoft.com/office/drawing/2014/chartex" xmlns:cx1="http://schemas.microsoft.com/office/drawing/2015/9/8/chartex" xmlns:cx2="http://schemas.microsoft.com/office/drawing/2015/10/21/chartex" xmlns:cx3="http://schemas.microsoft.com/office/drawing/2016/5/9/chartex" xmlns:cx4="http://schemas.microsoft.com/office/drawing/2016/5/10/chartex" xmlns:cx5="http://schemas.microsoft.com/office/drawing/2016/5/11/chartex" xmlns:cx6="http://schemas.microsoft.com/office/drawing/2016/5/12/chartex" xmlns:cx7="http://schemas.microsoft.com/office/drawing/2016/5/13/chartex" xmlns:cx8="http://schemas.microsoft.com/office/drawing/2016/5/14/chartex" xmlns:mc="http://schemas.openxmlformats.org/markup-compatibility/2006" xmlns:aink="http://schemas.microsoft.com/office/drawing/2016/ink" xmlns:am3d="http://schemas.microsoft.com/office/drawing/2017/model3d" xmlns:o="urn:schemas-microsoft-com:office:office" xmlns:oel="http://schemas.microsoft.com/office/2019/extlst" xmlns:r="http://schemas.openxmlformats.org/officeDocument/2006/relationships" xmlns:m="http://schemas.openxmlformats.org/officeDocument/2006/math" xmlns:v="urn:schemas-microsoft-com:vml" xmlns:wp14="http://schemas.microsoft.com/office/word/2010/wordprocessingDrawing" xmlns:wp="http://schemas.openxmlformats.org/drawingml/2006/wordprocessingDrawing" xmlns:w10="urn:schemas-microsoft-com:office:word" xmlns:w="http://schemas.openxmlformats.org/wordprocessingml/2006/main" xmlns:w14="http://schemas.microsoft.com/office/word/2010/wordml" xmlns:w15="http://schemas.microsoft.com/office/word/2012/wordml" xmlns:w16cex="http://schemas.microsoft.com/office/word/2018/wordml/cex" xmlns:w16cid="http://schemas.microsoft.com/office/word/2016/wordml/cid" xmlns:w16="http://schemas.microsoft.com/office/word/2018/wordml" xmlns:w16sdtdh="http://schemas.microsoft.com/office/word/2020/wordml/sdtdatahash" xmlns:w16se="http://schemas.microsoft.com/office/word/2015/wordml/symex" xmlns:wpg="http://schemas.microsoft.com/office/word/2010/wordprocessingGroup" xmlns:wpi="http://schemas.microsoft.com/office/word/2010/wordprocessingInk" xmlns:wne="http://schemas.microsoft.com/office/word/2006/wordml" xmlns:wps="http://schemas.microsoft.com/office/word/2010/wordprocessingShape" mc:Ignorable="w14 w15 w16se w16cid w16 w16cex w16sdtdh wp14">
+  <w:abstractNum w:abstractNumId="0" w15:restartNumberingAfterBreak="0">
+    <w:nsid w:val="66547959"/>
+    <w:multiLevelType w:val="hybridMultilevel"/>
+    <w:tmpl w:val="E0C21A4E"/>
+    <w:lvl w:ilvl="0" w:tplc="0409000F">
+      <w:start w:val="1"/>
+      <w:numFmt w:val="decimal"/>
+      <w:lvlText w:val="%1."/>
+      <w:lvlJc w:val="left"/>
+      <w:pPr>
+        <w:ind w:left="720" w:hanging="360"/>
+      </w:pPr>
+      <w:rPr>
+        <w:rFonts w:hint="default"/>
+      </w:rPr>
+    </w:lvl>
+    <w:lvl w:ilvl="1" w:tplc="04090019" w:tentative="1">
+      <w:start w:val="1"/>
+      <w:numFmt w:val="lowerLetter"/>
+      <w:lvlText w:val="%2."/>
+      <w:lvlJc w:val="left"/>
+      <w:pPr>
+        <w:ind w:left="1440" w:hanging="360"/>
+      </w:pPr>
+    </w:lvl>
+    <w:lvl w:ilvl="2" w:tplc="0409001B" w:tentative="1">
+      <w:start w:val="1"/>
+      <w:numFmt w:val="lowerRoman"/>
+      <w:lvlText w:val="%3."/>
+      <w:lvlJc w:val="right"/>
+      <w:pPr>
+        <w:ind w:left="2160" w:hanging="180"/>
+      </w:pPr>
+    </w:lvl>
+    <w:lvl w:ilvl="3" w:tplc="0409000F" w:tentative="1">
+      <w:start w:val="1"/>
+      <w:numFmt w:val="decimal"/>
+      <w:lvlText w:val="%4."/>
+      <w:lvlJc w:val="left"/>
+      <w:pPr>
+        <w:ind w:left="2880" w:hanging="360"/>
+      </w:pPr>
+    </w:lvl>
+    <w:lvl w:ilvl="4" w:tplc="04090019" w:tentative="1">
+      <w:start w:val="1"/>
+      <w:numFmt w:val="lowerLetter"/>
+      <w:lvlText w:val="%5."/>
+      <w:lvlJc w:val="left"/>
+      <w:pPr>
+        <w:ind w:left="3600" w:hanging="360"/>
+      </w:pPr>
+    </w:lvl>
+    <w:lvl w:ilvl="5" w:tplc="0409001B" w:tentative="1">
+      <w:start w:val="1"/>
+      <w:numFmt w:val="lowerRoman"/>
+      <w:lvlText w:val="%6."/>
+      <w:lvlJc w:val="right"/>
+      <w:pPr>
+        <w:ind w:left="4320" w:hanging="180"/>
+      </w:pPr>
+    </w:lvl>
+    <w:lvl w:ilvl="6" w:tplc="0409000F" w:tentative="1">
+      <w:start w:val="1"/>
+      <w:numFmt w:val="decimal"/>
+      <w:lvlText w:val="%7."/>
+      <w:lvlJc w:val="left"/>
+      <w:pPr>
+        <w:ind w:left="5040" w:hanging="360"/>
+      </w:pPr>
+    </w:lvl>
+    <w:lvl w:ilvl="7" w:tplc="04090019" w:tentative="1">
+      <w:start w:val="1"/>
+      <w:numFmt w:val="lowerLetter"/>
+      <w:lvlText w:val="%8."/>
+      <w:lvlJc w:val="left"/>
+      <w:pPr>
+        <w:ind w:left="5760" w:hanging="360"/>
+      </w:pPr>
+    </w:lvl>
+    <w:lvl w:ilvl="8" w:tplc="0409001B" w:tentative="1">
+      <w:start w:val="1"/>
+      <w:numFmt w:val="lowerRoman"/>
+      <w:lvlText w:val="%9."/>
+      <w:lvlJc w:val="right"/>
+      <w:pPr>
+        <w:ind w:left="6480" w:hanging="180"/>
+      </w:pPr>
+    </w:lvl>
+  </w:abstractNum>
+  <w:num w:numId="1" w16cid:durableId="361251173">
+    <w:abstractNumId w:val="0"/>
+  </w:num>
+</w:numbering>
 </file>
 
 <file path=word/styles.xml><?xml version="1.0" encoding="utf-8"?>
@@ -1004,6 +1359,50 @@
       <w:szCs w:val="32"/>
     </w:rPr>
   </w:style>
+  <w:style w:type="paragraph" w:styleId="Heading2">
+    <w:name w:val="heading 2"/>
+    <w:basedOn w:val="Normal"/>
+    <w:next w:val="Normal"/>
+    <w:link w:val="Heading2Char"/>
+    <w:uiPriority w:val="9"/>
+    <w:unhideWhenUsed/>
+    <w:qFormat/>
+    <w:rsid w:val="00B9387E"/>
+    <w:pPr>
+      <w:keepNext/>
+      <w:keepLines/>
+      <w:spacing w:before="40" w:after="0"/>
+      <w:outlineLvl w:val="1"/>
+    </w:pPr>
+    <w:rPr>
+      <w:rFonts w:asciiTheme="majorHAnsi" w:eastAsiaTheme="majorEastAsia" w:hAnsiTheme="majorHAnsi" w:cstheme="majorBidi"/>
+      <w:color w:val="2F5496" w:themeColor="accent1" w:themeShade="BF"/>
+      <w:sz w:val="26"/>
+      <w:szCs w:val="26"/>
+    </w:rPr>
+  </w:style>
+  <w:style w:type="paragraph" w:styleId="Heading3">
+    <w:name w:val="heading 3"/>
+    <w:basedOn w:val="Normal"/>
+    <w:next w:val="Normal"/>
+    <w:link w:val="Heading3Char"/>
+    <w:uiPriority w:val="9"/>
+    <w:unhideWhenUsed/>
+    <w:qFormat/>
+    <w:rsid w:val="0020682D"/>
+    <w:pPr>
+      <w:keepNext/>
+      <w:keepLines/>
+      <w:spacing w:before="40" w:after="0"/>
+      <w:outlineLvl w:val="2"/>
+    </w:pPr>
+    <w:rPr>
+      <w:rFonts w:asciiTheme="majorHAnsi" w:eastAsiaTheme="majorEastAsia" w:hAnsiTheme="majorHAnsi" w:cstheme="majorBidi"/>
+      <w:color w:val="1F3763" w:themeColor="accent1" w:themeShade="7F"/>
+      <w:sz w:val="24"/>
+      <w:szCs w:val="24"/>
+    </w:rPr>
+  </w:style>
   <w:style w:type="character" w:default="1" w:styleId="DefaultParagraphFont">
     <w:name w:val="Default Paragraph Font"/>
     <w:uiPriority w:val="1"/>
@@ -1051,6 +1450,43 @@
     <w:rsid w:val="003D6169"/>
     <w:pPr>
       <w:spacing w:after="0" w:line="240" w:lineRule="auto"/>
+    </w:pPr>
+  </w:style>
+  <w:style w:type="character" w:customStyle="1" w:styleId="Heading2Char">
+    <w:name w:val="Heading 2 Char"/>
+    <w:basedOn w:val="DefaultParagraphFont"/>
+    <w:link w:val="Heading2"/>
+    <w:uiPriority w:val="9"/>
+    <w:rsid w:val="00B9387E"/>
+    <w:rPr>
+      <w:rFonts w:asciiTheme="majorHAnsi" w:eastAsiaTheme="majorEastAsia" w:hAnsiTheme="majorHAnsi" w:cstheme="majorBidi"/>
+      <w:color w:val="2F5496" w:themeColor="accent1" w:themeShade="BF"/>
+      <w:sz w:val="26"/>
+      <w:szCs w:val="26"/>
+    </w:rPr>
+  </w:style>
+  <w:style w:type="character" w:customStyle="1" w:styleId="Heading3Char">
+    <w:name w:val="Heading 3 Char"/>
+    <w:basedOn w:val="DefaultParagraphFont"/>
+    <w:link w:val="Heading3"/>
+    <w:uiPriority w:val="9"/>
+    <w:rsid w:val="0020682D"/>
+    <w:rPr>
+      <w:rFonts w:asciiTheme="majorHAnsi" w:eastAsiaTheme="majorEastAsia" w:hAnsiTheme="majorHAnsi" w:cstheme="majorBidi"/>
+      <w:color w:val="1F3763" w:themeColor="accent1" w:themeShade="7F"/>
+      <w:sz w:val="24"/>
+      <w:szCs w:val="24"/>
+    </w:rPr>
+  </w:style>
+  <w:style w:type="paragraph" w:styleId="ListParagraph">
+    <w:name w:val="List Paragraph"/>
+    <w:basedOn w:val="Normal"/>
+    <w:uiPriority w:val="34"/>
+    <w:qFormat/>
+    <w:rsid w:val="0020682D"/>
+    <w:pPr>
+      <w:ind w:left="720"/>
+      <w:contextualSpacing/>
     </w:pPr>
   </w:style>
 </w:styles>

</xml_diff>

<commit_message>
Updated advertising section to match what the SwitchBot thermometer and hygrometer do
Plus more docs
</commit_message>
<xml_diff>
--- a/Adding-BT-devices-V1-Govee.docx
+++ b/Adding-BT-devices-V1-Govee.docx
@@ -155,15 +155,7 @@
         </w:pBdr>
       </w:pPr>
       <w:r>
-        <w:t>E</w:t>
-      </w:r>
-      <w:proofErr w:type="gramStart"/>
-      <w:r>
-        <w:t>0:17:54:D</w:t>
-      </w:r>
-      <w:proofErr w:type="gramEnd"/>
-      <w:r>
-        <w:t>0:74:C5</w:t>
+        <w:t>E0:17:54:D0:74:C5</w:t>
       </w:r>
       <w:r>
         <w:tab/>
@@ -175,12 +167,8 @@
       </w:r>
       <w:r>
         <w:tab/>
-      </w:r>
-      <w:proofErr w:type="spellStart"/>
-      <w:r>
         <w:t>IsScannable</w:t>
       </w:r>
-      <w:proofErr w:type="spellEnd"/>
       <w:r>
         <w:tab/>
       </w:r>
@@ -200,15 +188,7 @@
         </w:pBdr>
       </w:pPr>
       <w:r>
-        <w:t xml:space="preserve">    LE General Discoverable </w:t>
-      </w:r>
-      <w:proofErr w:type="spellStart"/>
-      <w:r>
-        <w:t>Mode+BR</w:t>
-      </w:r>
-      <w:proofErr w:type="spellEnd"/>
-      <w:r>
-        <w:t>/EDR Not Supported</w:t>
+        <w:t xml:space="preserve">    LE General Discoverable Mode+BR/EDR Not Supported</w:t>
       </w:r>
     </w:p>
     <w:p>
@@ -247,15 +227,7 @@
         </w:pBdr>
       </w:pPr>
       <w:r>
-        <w:t>E</w:t>
-      </w:r>
-      <w:proofErr w:type="gramStart"/>
-      <w:r>
-        <w:t>0:17:54:D</w:t>
-      </w:r>
-      <w:proofErr w:type="gramEnd"/>
-      <w:r>
-        <w:t>0:74:C5</w:t>
+        <w:t>E0:17:54:D0:74:C5</w:t>
       </w:r>
       <w:r>
         <w:tab/>
@@ -267,12 +239,8 @@
       </w:r>
       <w:r>
         <w:tab/>
-      </w:r>
-      <w:proofErr w:type="spellStart"/>
-      <w:r>
         <w:t>ScanResponse</w:t>
       </w:r>
-      <w:proofErr w:type="spellEnd"/>
       <w:r>
         <w:tab/>
       </w:r>
@@ -288,15 +256,7 @@
         </w:pBdr>
       </w:pPr>
       <w:r>
-        <w:t>(</w:t>
-      </w:r>
-      <w:proofErr w:type="gramStart"/>
-      <w:r>
-        <w:t>is</w:t>
-      </w:r>
-      <w:proofErr w:type="gramEnd"/>
-      <w:r>
-        <w:t xml:space="preserve"> EC88?): Temp=21.53 Hum=50.55% Bat=100% (junk=0) 02</w:t>
+        <w:t>(is EC88?): Temp=21.53 Hum=50.55% Bat=100% (junk=0) 02</w:t>
       </w:r>
     </w:p>
     <w:p>
@@ -321,15 +281,7 @@
         </w:pBdr>
       </w:pPr>
       <w:r>
-        <w:t>E</w:t>
-      </w:r>
-      <w:proofErr w:type="gramStart"/>
-      <w:r>
-        <w:t>0:17:54:D</w:t>
-      </w:r>
-      <w:proofErr w:type="gramEnd"/>
-      <w:r>
-        <w:t>0:74:C5</w:t>
+        <w:t>E0:17:54:D0:74:C5</w:t>
       </w:r>
       <w:r>
         <w:tab/>
@@ -341,12 +293,8 @@
       </w:r>
       <w:r>
         <w:tab/>
-      </w:r>
-      <w:proofErr w:type="spellStart"/>
-      <w:r>
         <w:t>ScanResponse</w:t>
       </w:r>
-      <w:proofErr w:type="spellEnd"/>
       <w:r>
         <w:tab/>
       </w:r>
@@ -362,15 +310,7 @@
         </w:pBdr>
       </w:pPr>
       <w:r>
-        <w:t>(</w:t>
-      </w:r>
-      <w:proofErr w:type="gramStart"/>
-      <w:r>
-        <w:t>was</w:t>
-      </w:r>
-      <w:proofErr w:type="gramEnd"/>
-      <w:r>
-        <w:t xml:space="preserve"> apple): Pre=5378 Str=INTELLI_ROCKS_HWP Post=74 C5 74 C2</w:t>
+        <w:t>(was apple): Pre=5378 Str=INTELLI_ROCKS_HWP Post=74 C5 74 C2</w:t>
       </w:r>
     </w:p>
     <w:p/>
@@ -387,48 +327,16 @@
         <w:t xml:space="preserve">From the advertisement, we can conclude that it’s not spitting out data in the advertisement. </w:t>
       </w:r>
       <w:r>
-        <w:t>In theory we can get data by connecting to the device and then poking at service EC88. But the “</w:t>
-      </w:r>
-      <w:proofErr w:type="spellStart"/>
-      <w:r>
-        <w:t>IsScannable</w:t>
-      </w:r>
-      <w:proofErr w:type="spellEnd"/>
-      <w:r>
-        <w:t xml:space="preserve">” means that the device will give us more data if we ask; this is turned on automatically by the Bluetooth Device Controller. We get scan responses of two types, each with a manufacturer type. Either the </w:t>
+        <w:t xml:space="preserve">In theory we can get data by connecting to the device and then poking at service EC88. But the “IsScannable” means that the device will give us more data if we ask; this is turned on automatically by the Bluetooth Device Controller. We get scan responses of two types, each with a manufacturer type. Either the </w:t>
       </w:r>
       <w:r>
         <w:lastRenderedPageBreak/>
-        <w:t xml:space="preserve">manufacturer claims to be an Apple device (apparently this is required for </w:t>
-      </w:r>
-      <w:proofErr w:type="gramStart"/>
-      <w:r>
-        <w:t>some kind of Apple</w:t>
-      </w:r>
-      <w:proofErr w:type="gramEnd"/>
-      <w:r>
-        <w:t xml:space="preserve"> interfacing), or manufacturer 0xEC88, which isn’t actually assigned.</w:t>
-      </w:r>
-    </w:p>
-    <w:p>
-      <w:r>
-        <w:t xml:space="preserve">The Bluetooth Device Controller needed to be extensively modified to support the Govee. Among other things, the starting Govee advertisement isn’t </w:t>
-      </w:r>
-      <w:proofErr w:type="gramStart"/>
-      <w:r>
-        <w:t>actually marked</w:t>
-      </w:r>
-      <w:proofErr w:type="gramEnd"/>
-      <w:r>
-        <w:t xml:space="preserve"> as Govee, and the scan response doesn’t have any identifying information, either. </w:t>
-      </w:r>
-      <w:proofErr w:type="gramStart"/>
-      <w:r>
-        <w:t>Instead</w:t>
-      </w:r>
-      <w:proofErr w:type="gramEnd"/>
-      <w:r>
-        <w:t xml:space="preserve"> we know what the type is based on the name and the bogus manufacturer id.</w:t>
+        <w:t>manufacturer claims to be an Apple device (apparently this is required for some kind of Apple interfacing), or manufacturer 0xEC88, which isn’t actually assigned.</w:t>
+      </w:r>
+    </w:p>
+    <w:p>
+      <w:r>
+        <w:t>The Bluetooth Device Controller needed to be extensively modified to support the Govee. Among other things, the starting Govee advertisement isn’t actually marked as Govee, and the scan response doesn’t have any identifying information, either. Instead we know what the type is based on the name and the bogus manufacturer id.</w:t>
       </w:r>
     </w:p>
     <w:p>
@@ -439,28 +347,12 @@
         <w:t>specialty</w:t>
       </w:r>
       <w:r>
-        <w:t xml:space="preserve"> page. The Govee is most </w:t>
-      </w:r>
-      <w:proofErr w:type="gramStart"/>
-      <w:r>
-        <w:t>similar to</w:t>
-      </w:r>
-      <w:proofErr w:type="gramEnd"/>
-      <w:r>
-        <w:t xml:space="preserve"> the Ruvvi Tag, so we will use that as our baseline. For this project, we’re just going to copy the code; I’ve got a bunch more sensors, though, and at the end there will be one nice generic Sensor page that can read in a bunch of different data types.</w:t>
-      </w:r>
-    </w:p>
-    <w:p>
-      <w:r>
-        <w:t xml:space="preserve">Make a new Govee class using a copy of the </w:t>
-      </w:r>
-      <w:proofErr w:type="spellStart"/>
-      <w:r>
-        <w:t>Ruuvi</w:t>
-      </w:r>
-      <w:proofErr w:type="spellEnd"/>
-      <w:r>
-        <w:t xml:space="preserve"> class. Update as needed </w:t>
+        <w:t xml:space="preserve"> page. The Govee is most similar to the Ruvvi Tag, so we will use that as our baseline. For this project, we’re just going to copy the code; I’ve got a bunch more sensors, though, and at the end there will be one nice generic Sensor page that can read in a bunch of different data types.</w:t>
+      </w:r>
+    </w:p>
+    <w:p>
+      <w:r>
+        <w:t xml:space="preserve">Make a new Govee class using a copy of the Ruuvi class. Update as needed </w:t>
       </w:r>
       <w:r>
         <w:rPr>
@@ -481,54 +373,19 @@
         </mc:AlternateContent>
       </w:r>
       <w:r>
-        <w:t>, and I updated the ‘</w:t>
-      </w:r>
-      <w:proofErr w:type="spellStart"/>
-      <w:r>
-        <w:t>ParseManufacturerData</w:t>
-      </w:r>
-      <w:proofErr w:type="spellEnd"/>
-      <w:r>
-        <w:t xml:space="preserve">’ to use the new </w:t>
-      </w:r>
-      <w:proofErr w:type="spellStart"/>
-      <w:r>
-        <w:t>Govee.Parse</w:t>
-      </w:r>
-      <w:proofErr w:type="spellEnd"/>
-      <w:r>
-        <w:t xml:space="preserve"> method.</w:t>
-      </w:r>
-    </w:p>
-    <w:p>
-      <w:r>
-        <w:t xml:space="preserve">For the graphics, I’m updating the </w:t>
-      </w:r>
-      <w:proofErr w:type="spellStart"/>
-      <w:r>
-        <w:t>RuuviTag</w:t>
-      </w:r>
-      <w:proofErr w:type="spellEnd"/>
-      <w:r>
-        <w:t xml:space="preserve"> graphics page. This includes adding a new </w:t>
-      </w:r>
-      <w:proofErr w:type="spellStart"/>
+        <w:t>, and I updated the ‘ParseManufacturerData’ to use the new Govee.Parse method.</w:t>
+      </w:r>
+    </w:p>
+    <w:p>
+      <w:r>
+        <w:t xml:space="preserve">For the graphics, I’m updating the RuuviTag graphics page. This includes adding a new </w:t>
+      </w:r>
       <w:r>
         <w:t>UpdatedGoveeAdvertisement</w:t>
       </w:r>
-      <w:proofErr w:type="spellEnd"/>
-      <w:r>
-        <w:t xml:space="preserve"> in </w:t>
-      </w:r>
-      <w:proofErr w:type="spellStart"/>
-      <w:r>
-        <w:t>DeviceInformationWrapper</w:t>
-      </w:r>
-      <w:proofErr w:type="spellEnd"/>
-      <w:r>
-        <w:t xml:space="preserve"> that mimics the </w:t>
-      </w:r>
-      <w:proofErr w:type="spellStart"/>
+      <w:r>
+        <w:t xml:space="preserve"> in DeviceInformationWrapper that mimics the </w:t>
+      </w:r>
       <w:r>
         <w:t>Updated</w:t>
       </w:r>
@@ -538,61 +395,15 @@
       <w:r>
         <w:t>Advertisement</w:t>
       </w:r>
-      <w:proofErr w:type="spellEnd"/>
-    </w:p>
-    <w:p>
-      <w:r>
-        <w:t>Note the horrible way that the wrapper</w:t>
-      </w:r>
-      <w:proofErr w:type="gramStart"/>
-      <w:r>
-        <w:t>?.</w:t>
-      </w:r>
-      <w:proofErr w:type="spellStart"/>
-      <w:r>
-        <w:t>BleAdvert.Event</w:t>
-      </w:r>
-      <w:proofErr w:type="spellEnd"/>
-      <w:proofErr w:type="gramEnd"/>
-      <w:r>
-        <w:t>(</w:t>
-      </w:r>
-      <w:proofErr w:type="spellStart"/>
-      <w:r>
-        <w:t>ruuvi.Data</w:t>
-      </w:r>
-      <w:proofErr w:type="spellEnd"/>
-      <w:r>
-        <w:t xml:space="preserve">) gets called from the </w:t>
-      </w:r>
-      <w:proofErr w:type="spellStart"/>
-      <w:r>
-        <w:t>CustomizeWrapperFromAdvertisement</w:t>
-      </w:r>
-      <w:proofErr w:type="spellEnd"/>
-      <w:r>
-        <w:t xml:space="preserve"> in </w:t>
-      </w:r>
-      <w:proofErr w:type="spellStart"/>
-      <w:r>
-        <w:t>BleAdvertisementFormat.cs</w:t>
-      </w:r>
-      <w:proofErr w:type="spellEnd"/>
-      <w:r>
-        <w:t>.</w:t>
-      </w:r>
-    </w:p>
-    <w:p>
-      <w:r>
-        <w:t>(</w:t>
-      </w:r>
-      <w:proofErr w:type="gramStart"/>
-      <w:r>
-        <w:t>lots</w:t>
-      </w:r>
-      <w:proofErr w:type="gramEnd"/>
-      <w:r>
-        <w:t xml:space="preserve"> of code changes later)</w:t>
+    </w:p>
+    <w:p>
+      <w:r>
+        <w:t>Note the horrible way that the wrapper?.BleAdvert.Event(ruuvi.Data) gets called from the CustomizeWrapperFromAdvertisement in BleAdvertisementFormat.cs.</w:t>
+      </w:r>
+    </w:p>
+    <w:p>
+      <w:r>
+        <w:t>(lots of code changes later)</w:t>
       </w:r>
     </w:p>
     <w:p>
@@ -649,28 +460,12 @@
     </w:p>
     <w:p>
       <w:r>
-        <w:t xml:space="preserve">The web site for the device and the manufacturer, plus any web sites on e.g., </w:t>
-      </w:r>
-      <w:proofErr w:type="spellStart"/>
-      <w:r>
-        <w:t>Github</w:t>
-      </w:r>
-      <w:proofErr w:type="spellEnd"/>
-      <w:r>
-        <w:t xml:space="preserve"> </w:t>
-      </w:r>
-    </w:p>
-    <w:p>
-      <w:r>
-        <w:t>Create Assets/</w:t>
-      </w:r>
-      <w:proofErr w:type="spellStart"/>
-      <w:r>
-        <w:t>HelpFiles</w:t>
-      </w:r>
-      <w:proofErr w:type="spellEnd"/>
-      <w:r>
-        <w:t>/Device_</w:t>
+        <w:t xml:space="preserve">The web site for the device and the manufacturer, plus any web sites on e.g., Github </w:t>
+      </w:r>
+    </w:p>
+    <w:p>
+      <w:r>
+        <w:t>Create Assets/HelpFiles/Device_</w:t>
       </w:r>
       <w:r>
         <w:rPr>
@@ -687,15 +482,7 @@
         <w:t>name&gt;</w:t>
       </w:r>
       <w:r>
-        <w:t>.</w:t>
-      </w:r>
-      <w:proofErr w:type="gramStart"/>
-      <w:r>
-        <w:t>md .</w:t>
-      </w:r>
-      <w:proofErr w:type="gramEnd"/>
-      <w:r>
-        <w:t xml:space="preserve"> It’s often best to copy from an existing device.</w:t>
+        <w:t>.md . It’s often best to copy from an existing device.</w:t>
       </w:r>
     </w:p>
     <w:p>
@@ -712,15 +499,7 @@
         <w:t>resize</w:t>
       </w:r>
       <w:r>
-        <w:t xml:space="preserve"> Assets/</w:t>
-      </w:r>
-      <w:proofErr w:type="spellStart"/>
-      <w:r>
-        <w:t>DevicePictures</w:t>
-      </w:r>
-      <w:proofErr w:type="spellEnd"/>
-      <w:r>
-        <w:t>/</w:t>
+        <w:t xml:space="preserve"> Assets/DevicePictures/</w:t>
       </w:r>
       <w:r>
         <w:rPr>
@@ -744,15 +523,7 @@
         <w:t>Create a Screenshot image of the device in action</w:t>
       </w:r>
       <w:r>
-        <w:t xml:space="preserve"> as Assets/</w:t>
-      </w:r>
-      <w:proofErr w:type="spellStart"/>
-      <w:r>
-        <w:t>ScreenShots</w:t>
-      </w:r>
-      <w:proofErr w:type="spellEnd"/>
-      <w:r>
-        <w:t>/Device_</w:t>
+        <w:t xml:space="preserve"> as Assets/ScreenShots/Device_</w:t>
       </w:r>
       <w:r>
         <w:rPr>
@@ -762,25 +533,18 @@
         <w:t>&lt;name&gt;</w:t>
       </w:r>
       <w:r>
-        <w:t>.</w:t>
-      </w:r>
-      <w:proofErr w:type="spellStart"/>
-      <w:r>
-        <w:t>png</w:t>
-      </w:r>
-      <w:proofErr w:type="spellEnd"/>
-    </w:p>
-    <w:p>
-      <w:r>
-        <w:t>You will need to add the new files (the .md help file and the two .</w:t>
-      </w:r>
-      <w:proofErr w:type="spellStart"/>
-      <w:r>
-        <w:t>png</w:t>
-      </w:r>
-      <w:proofErr w:type="spellEnd"/>
-      <w:r>
-        <w:t xml:space="preserve"> image files) to the project. Be sure to mark them as “copy if needed”.</w:t>
+        <w:t>.png</w:t>
+      </w:r>
+    </w:p>
+    <w:p>
+      <w:r>
+        <w:t xml:space="preserve">You will need to add the new files (the .md help file and the </w:t>
+      </w:r>
+      <w:r>
+        <w:t>three</w:t>
+      </w:r>
+      <w:r>
+        <w:t xml:space="preserve"> .png image files) to the project. Be sure to mark them as “copy if needed”.</w:t>
       </w:r>
     </w:p>
     <w:p>

</xml_diff>